<commit_message>
Fecha de validación nula
Contempla el caso en que la fecha de validación es nula, es decir,
cuando farmacia no ha validado el tratamiento.
</commit_message>
<xml_diff>
--- a/Pruebas/HIE. PF. HAE NO VALIDADO.docx
+++ b/Pruebas/HIE. PF. HAE NO VALIDADO.docx
@@ -4333,11 +4333,159 @@
           <w:p>
             <w:pPr>
               <w:pStyle w:val="TableContents"/>
+            </w:pPr>
+            <w:r>
+              <w:t>Se realiza la prueba el d</w:t>
+            </w:r>
+            <w:r>
+              <w:t>ía 14/12/2015.</w:t>
+            </w:r>
+          </w:p>
+          <w:p>
+            <w:pPr>
+              <w:pStyle w:val="TableContents"/>
+            </w:pPr>
+            <w:r>
+              <w:t xml:space="preserve">Se accede con el médico </w:t>
+            </w:r>
+            <w:proofErr w:type="spellStart"/>
+            <w:r>
+              <w:rPr>
+                <w:b/>
+              </w:rPr>
+              <w:t>abejarano</w:t>
+            </w:r>
+            <w:proofErr w:type="spellEnd"/>
+            <w:r>
+              <w:t>.</w:t>
+            </w:r>
+          </w:p>
+          <w:p>
+            <w:pPr>
+              <w:pStyle w:val="TableContents"/>
+              <w:rPr>
+                <w:b/>
+              </w:rPr>
+            </w:pPr>
+            <w:r>
+              <w:t xml:space="preserve">Se confirma el tratamiento del paciente </w:t>
+            </w:r>
+            <w:r>
+              <w:rPr>
+                <w:b/>
+              </w:rPr>
+              <w:t>PPP</w:t>
+            </w:r>
+            <w:r>
+              <w:t xml:space="preserve"> hasta el día </w:t>
+            </w:r>
+            <w:r>
+              <w:rPr>
+                <w:b/>
+              </w:rPr>
+              <w:t>21/12/2015 20.00 h</w:t>
+            </w:r>
+          </w:p>
+          <w:p>
+            <w:pPr>
+              <w:pStyle w:val="TableContents"/>
+            </w:pPr>
+            <w:r>
+              <w:t xml:space="preserve">Se valida el tratamiento del paciente </w:t>
+            </w:r>
+            <w:r>
+              <w:rPr>
+                <w:b/>
+              </w:rPr>
+              <w:t>PPP</w:t>
+            </w:r>
+            <w:r>
+              <w:t xml:space="preserve"> hasta la fecha </w:t>
+            </w:r>
+            <w:r>
+              <w:rPr>
+                <w:b/>
+              </w:rPr>
+              <w:t>14/12/2015 17.00 h</w:t>
+            </w:r>
+            <w:r>
+              <w:t>.</w:t>
+            </w:r>
+          </w:p>
+          <w:p>
+            <w:pPr>
+              <w:pStyle w:val="TableContents"/>
+            </w:pPr>
+          </w:p>
+          <w:p>
+            <w:pPr>
+              <w:pStyle w:val="TableContents"/>
               <w:jc w:val="center"/>
-              <w:rPr>
-                <w:lang w:val="en-US"/>
-              </w:rPr>
-            </w:pPr>
+            </w:pPr>
+            <w:r>
+              <w:rPr>
+                <w:noProof/>
+                <w:lang w:eastAsia="es-ES"/>
+              </w:rPr>
+              <w:drawing>
+                <wp:inline distT="0" distB="0" distL="0" distR="0">
+                  <wp:extent cx="4851400" cy="1284605"/>
+                  <wp:effectExtent l="19050" t="19050" r="25400" b="10795"/>
+                  <wp:docPr id="1" name="0 Imagen"/>
+                  <wp:cNvGraphicFramePr>
+                    <a:graphicFrameLocks xmlns:a="http://schemas.openxmlformats.org/drawingml/2006/main" noChangeAspect="1"/>
+                  </wp:cNvGraphicFramePr>
+                  <a:graphic xmlns:a="http://schemas.openxmlformats.org/drawingml/2006/main">
+                    <a:graphicData uri="http://schemas.openxmlformats.org/drawingml/2006/picture">
+                      <pic:pic xmlns:pic="http://schemas.openxmlformats.org/drawingml/2006/picture">
+                        <pic:nvPicPr>
+                          <pic:cNvPr id="0" name="captura.png"/>
+                          <pic:cNvPicPr/>
+                        </pic:nvPicPr>
+                        <pic:blipFill>
+                          <a:blip r:embed="rId13">
+                            <a:extLst>
+                              <a:ext uri="{28A0092B-C50C-407E-A947-70E740481C1C}">
+                                <a14:useLocalDpi xmlns:a14="http://schemas.microsoft.com/office/drawing/2010/main" val="0"/>
+                              </a:ext>
+                            </a:extLst>
+                          </a:blip>
+                          <a:stretch>
+                            <a:fillRect/>
+                          </a:stretch>
+                        </pic:blipFill>
+                        <pic:spPr>
+                          <a:xfrm>
+                            <a:off x="0" y="0"/>
+                            <a:ext cx="4851400" cy="1284605"/>
+                          </a:xfrm>
+                          <a:prstGeom prst="rect">
+                            <a:avLst/>
+                          </a:prstGeom>
+                          <a:ln>
+                            <a:solidFill>
+                              <a:schemeClr val="tx1"/>
+                            </a:solidFill>
+                          </a:ln>
+                        </pic:spPr>
+                      </pic:pic>
+                    </a:graphicData>
+                  </a:graphic>
+                </wp:inline>
+              </w:drawing>
+            </w:r>
+          </w:p>
+          <w:p>
+            <w:pPr>
+              <w:pStyle w:val="TableContents"/>
+            </w:pPr>
+          </w:p>
+          <w:p>
+            <w:pPr>
+              <w:pStyle w:val="TableContents"/>
+            </w:pPr>
+            <w:bookmarkStart w:id="8" w:name="_GoBack"/>
+            <w:bookmarkEnd w:id="8"/>
           </w:p>
         </w:tc>
       </w:tr>
@@ -4427,10 +4575,7 @@
         <w:pStyle w:val="Ttulo2"/>
       </w:pPr>
       <w:r>
-        <w:t xml:space="preserve">Fecha de impresión </w:t>
-      </w:r>
-      <w:r>
-        <w:t>anterior a la fecha de validación</w:t>
+        <w:t>Fecha de impresión anterior a la fecha de validación</w:t>
       </w:r>
     </w:p>
     <w:tbl>
@@ -4541,6 +4686,7 @@
                 <w:b/>
                 <w:bCs/>
               </w:rPr>
+              <w:lastRenderedPageBreak/>
               <w:t>Descripción</w:t>
             </w:r>
           </w:p>
@@ -4565,19 +4711,7 @@
               <w:pStyle w:val="TableContents"/>
             </w:pPr>
             <w:r>
-              <w:t xml:space="preserve">Se prueba a imprimir una hoja de administración de enfermería en la que la fecha de impresión en uno a varios días </w:t>
-            </w:r>
-            <w:r>
-              <w:t>anterior</w:t>
-            </w:r>
-            <w:r>
-              <w:t xml:space="preserve"> </w:t>
-            </w:r>
-            <w:r>
-              <w:t>a</w:t>
-            </w:r>
-            <w:r>
-              <w:t xml:space="preserve"> la de validación</w:t>
+              <w:t>Se prueba a imprimir una hoja de administración de enfermería en la que la fecha de impresión en uno a varios días anterior a la de validación</w:t>
             </w:r>
           </w:p>
         </w:tc>
@@ -4717,15 +4851,22 @@
               <w:pStyle w:val="TableContents"/>
             </w:pPr>
             <w:r>
-              <w:t>La fecha de validación y la de impresión ha de ser en distintos días.</w:t>
-            </w:r>
-          </w:p>
-          <w:p>
-            <w:pPr>
-              <w:pStyle w:val="TableContents"/>
-            </w:pPr>
-            <w:r>
-              <w:t>Se imprime la hoja de administración de enfermería.</w:t>
+              <w:t>Se imprime la</w:t>
+            </w:r>
+            <w:r>
+              <w:t>s</w:t>
+            </w:r>
+            <w:r>
+              <w:t xml:space="preserve"> hoja</w:t>
+            </w:r>
+            <w:r>
+              <w:t>s</w:t>
+            </w:r>
+            <w:r>
+              <w:t xml:space="preserve"> </w:t>
+            </w:r>
+            <w:r>
+              <w:t>de administración de enfermería de la UE.</w:t>
             </w:r>
           </w:p>
         </w:tc>
@@ -4784,7 +4925,7 @@
               <w:pStyle w:val="TableContents"/>
             </w:pPr>
             <w:r>
-              <w:t>La hoja de administración de enfermería aparece sin la marce de agua de “NO VALIDADO”.</w:t>
+              <w:t>Aparecen las hojas de administración de enfermería en distintos estados de “VALIDADO” y “NO VALIDADO” según el tratamiento.</w:t>
             </w:r>
           </w:p>
         </w:tc>
@@ -4855,7 +4996,6 @@
                 <w:b/>
                 <w:bCs/>
               </w:rPr>
-              <w:lastRenderedPageBreak/>
               <w:t>OK</w:t>
             </w:r>
           </w:p>
@@ -5141,10 +5281,7 @@
               <w:pStyle w:val="TableContents"/>
             </w:pPr>
             <w:r>
-              <w:t xml:space="preserve">Se prueba a imprimir una hoja de administración de enfermería en la que la fecha de impresión </w:t>
-            </w:r>
-            <w:r>
-              <w:t>es anterior a la de validación pero el mismo día.</w:t>
+              <w:t>Se prueba a imprimir una hoja de administración de enfermería en la que la fecha de impresión es anterior a la de validación pero el mismo día.</w:t>
             </w:r>
           </w:p>
         </w:tc>
@@ -5203,25 +5340,7 @@
               <w:pStyle w:val="TableContents"/>
             </w:pPr>
             <w:r>
-              <w:t>Se dispone de un paciente vali</w:t>
-            </w:r>
-            <w:r>
-              <w:t>dado hasta una fecha una o varia</w:t>
-            </w:r>
-            <w:r>
-              <w:t xml:space="preserve">s </w:t>
-            </w:r>
-            <w:r>
-              <w:t>horas (pero dentro del mismo día)</w:t>
-            </w:r>
-            <w:r>
-              <w:t xml:space="preserve"> </w:t>
-            </w:r>
-            <w:r>
-              <w:t>después</w:t>
-            </w:r>
-            <w:r>
-              <w:t xml:space="preserve"> a la fecha de realización de la prueba.</w:t>
+              <w:t>Se dispone de un paciente validado hasta una fecha una o varias horas (pero dentro del mismo día) después a la fecha de realización de la prueba.</w:t>
             </w:r>
           </w:p>
         </w:tc>
@@ -5394,7 +5513,7 @@
                 <w:bCs/>
               </w:rPr>
             </w:pPr>
-            <w:commentRangeStart w:id="8"/>
+            <w:commentRangeStart w:id="9"/>
             <w:r>
               <w:rPr>
                 <w:b/>
@@ -5402,14 +5521,14 @@
               </w:rPr>
               <w:t>Resultado Obtenido</w:t>
             </w:r>
-            <w:commentRangeEnd w:id="8"/>
+            <w:commentRangeEnd w:id="9"/>
             <w:r>
               <w:rPr>
                 <w:rStyle w:val="Refdecomentario"/>
                 <w:rFonts w:ascii="Times New Roman" w:eastAsia="Arial Unicode MS" w:hAnsi="Times New Roman" w:cs="Mangal"/>
                 <w:lang w:bidi="hi-IN"/>
               </w:rPr>
-              <w:commentReference w:id="8"/>
+              <w:commentReference w:id="9"/>
             </w:r>
           </w:p>
         </w:tc>
@@ -5644,14 +5763,7 @@
                 <w:b/>
                 <w:bCs/>
               </w:rPr>
-              <w:t>PRU.0</w:t>
-            </w:r>
-            <w:r>
-              <w:rPr>
-                <w:b/>
-                <w:bCs/>
-              </w:rPr>
-              <w:t>6</w:t>
+              <w:t>PRU.06</w:t>
             </w:r>
           </w:p>
         </w:tc>
@@ -5736,13 +5848,7 @@
               <w:pStyle w:val="TableContents"/>
             </w:pPr>
             <w:r>
-              <w:t xml:space="preserve">Se prueba a imprimir una hoja de administración de enfermería en la que la fecha de impresión es </w:t>
-            </w:r>
-            <w:r>
-              <w:t>anterior</w:t>
-            </w:r>
-            <w:r>
-              <w:t xml:space="preserve"> a la fecha de validación y las fechas de confirmación y validación del tratamiento son distintas.</w:t>
+              <w:t>Se prueba a imprimir una hoja de administración de enfermería en la que la fecha de impresión es anterior a la fecha de validación y las fechas de confirmación y validación del tratamiento son distintas.</w:t>
             </w:r>
           </w:p>
         </w:tc>
@@ -5809,13 +5915,7 @@
               <w:pStyle w:val="TableContents"/>
             </w:pPr>
             <w:r>
-              <w:t xml:space="preserve">La fecha de validación es </w:t>
-            </w:r>
-            <w:r>
-              <w:t>posterior</w:t>
-            </w:r>
-            <w:r>
-              <w:t xml:space="preserve"> a la fecha de impresión.</w:t>
+              <w:t>La fecha de validación es posterior a la fecha de impresión.</w:t>
             </w:r>
           </w:p>
         </w:tc>
@@ -5882,13 +5982,7 @@
               <w:pStyle w:val="TableContents"/>
             </w:pPr>
             <w:r>
-              <w:t xml:space="preserve">Se valida el tratamiento del paciente con fecha distinta a la de confirmación y </w:t>
-            </w:r>
-            <w:r>
-              <w:t>posterior</w:t>
-            </w:r>
-            <w:r>
-              <w:t xml:space="preserve"> a la fecha en que se va a realizar la impresión.</w:t>
+              <w:t>Se valida el tratamiento del paciente con fecha distinta a la de confirmación y posterior a la fecha en que se va a realizar la impresión.</w:t>
             </w:r>
           </w:p>
           <w:p>
@@ -6181,17 +6275,12 @@
       <w:pPr>
         <w:pStyle w:val="Ttulo2"/>
       </w:pPr>
-      <w:commentRangeStart w:id="9"/>
+      <w:commentRangeStart w:id="10"/>
       <w:r>
-        <w:t xml:space="preserve">Fecha de impresión </w:t>
+        <w:lastRenderedPageBreak/>
+        <w:t>Fecha de impresión igual a la fecha de validación</w:t>
       </w:r>
-      <w:r>
-        <w:t>igual</w:t>
-      </w:r>
-      <w:r>
-        <w:t xml:space="preserve"> a la fecha de validación</w:t>
-      </w:r>
-      <w:commentRangeEnd w:id="9"/>
+      <w:commentRangeEnd w:id="10"/>
       <w:r>
         <w:rPr>
           <w:rStyle w:val="Refdecomentario"/>
@@ -6201,16 +6290,1710 @@
           <w:iCs w:val="0"/>
           <w:lang w:bidi="hi-IN"/>
         </w:rPr>
-        <w:commentReference w:id="9"/>
+        <w:commentReference w:id="10"/>
       </w:r>
     </w:p>
+    <w:tbl>
+      <w:tblPr>
+        <w:tblW w:w="9071" w:type="dxa"/>
+        <w:tblInd w:w="55" w:type="dxa"/>
+        <w:tblLayout w:type="fixed"/>
+        <w:tblCellMar>
+          <w:left w:w="10" w:type="dxa"/>
+          <w:right w:w="10" w:type="dxa"/>
+        </w:tblCellMar>
+        <w:tblLook w:val="0000" w:firstRow="0" w:lastRow="0" w:firstColumn="0" w:lastColumn="0" w:noHBand="0" w:noVBand="0"/>
+      </w:tblPr>
+      <w:tblGrid>
+        <w:gridCol w:w="660"/>
+        <w:gridCol w:w="661"/>
+        <w:gridCol w:w="7750"/>
+      </w:tblGrid>
+      <w:tr>
+        <w:tc>
+          <w:tcPr>
+            <w:tcW w:w="1321" w:type="dxa"/>
+            <w:gridSpan w:val="2"/>
+            <w:tcBorders>
+              <w:top w:val="single" w:sz="2" w:space="0" w:color="000000"/>
+              <w:left w:val="single" w:sz="2" w:space="0" w:color="000000"/>
+              <w:bottom w:val="single" w:sz="2" w:space="0" w:color="000000"/>
+            </w:tcBorders>
+            <w:shd w:val="clear" w:color="auto" w:fill="C0C0C0"/>
+            <w:tcMar>
+              <w:top w:w="55" w:type="dxa"/>
+              <w:left w:w="55" w:type="dxa"/>
+              <w:bottom w:w="55" w:type="dxa"/>
+              <w:right w:w="55" w:type="dxa"/>
+            </w:tcMar>
+          </w:tcPr>
+          <w:p>
+            <w:pPr>
+              <w:pStyle w:val="TableContents"/>
+              <w:rPr>
+                <w:b/>
+                <w:bCs/>
+              </w:rPr>
+            </w:pPr>
+            <w:r>
+              <w:rPr>
+                <w:b/>
+                <w:bCs/>
+              </w:rPr>
+              <w:t>PRU.07</w:t>
+            </w:r>
+          </w:p>
+        </w:tc>
+        <w:tc>
+          <w:tcPr>
+            <w:tcW w:w="7750" w:type="dxa"/>
+            <w:tcBorders>
+              <w:top w:val="single" w:sz="2" w:space="0" w:color="000000"/>
+              <w:left w:val="single" w:sz="2" w:space="0" w:color="000000"/>
+              <w:bottom w:val="single" w:sz="2" w:space="0" w:color="000000"/>
+              <w:right w:val="single" w:sz="2" w:space="0" w:color="000000"/>
+            </w:tcBorders>
+            <w:shd w:val="clear" w:color="auto" w:fill="00FFFF"/>
+            <w:tcMar>
+              <w:top w:w="55" w:type="dxa"/>
+              <w:left w:w="55" w:type="dxa"/>
+              <w:bottom w:w="55" w:type="dxa"/>
+              <w:right w:w="55" w:type="dxa"/>
+            </w:tcMar>
+          </w:tcPr>
+          <w:p>
+            <w:pPr>
+              <w:pStyle w:val="TableContents"/>
+            </w:pPr>
+            <w:r>
+              <w:t>Fecha de validación igual a la fecha de confirmación</w:t>
+            </w:r>
+          </w:p>
+        </w:tc>
+      </w:tr>
+      <w:tr>
+        <w:tc>
+          <w:tcPr>
+            <w:tcW w:w="1321" w:type="dxa"/>
+            <w:gridSpan w:val="2"/>
+            <w:tcBorders>
+              <w:left w:val="single" w:sz="2" w:space="0" w:color="000000"/>
+              <w:bottom w:val="single" w:sz="2" w:space="0" w:color="000000"/>
+            </w:tcBorders>
+            <w:shd w:val="clear" w:color="auto" w:fill="C0C0C0"/>
+            <w:tcMar>
+              <w:top w:w="55" w:type="dxa"/>
+              <w:left w:w="55" w:type="dxa"/>
+              <w:bottom w:w="55" w:type="dxa"/>
+              <w:right w:w="55" w:type="dxa"/>
+            </w:tcMar>
+          </w:tcPr>
+          <w:p>
+            <w:pPr>
+              <w:pStyle w:val="TableContents"/>
+              <w:rPr>
+                <w:b/>
+                <w:bCs/>
+              </w:rPr>
+            </w:pPr>
+            <w:r>
+              <w:rPr>
+                <w:b/>
+                <w:bCs/>
+              </w:rPr>
+              <w:t>Descripción</w:t>
+            </w:r>
+          </w:p>
+        </w:tc>
+        <w:tc>
+          <w:tcPr>
+            <w:tcW w:w="7750" w:type="dxa"/>
+            <w:tcBorders>
+              <w:left w:val="single" w:sz="2" w:space="0" w:color="000000"/>
+              <w:bottom w:val="single" w:sz="2" w:space="0" w:color="000000"/>
+              <w:right w:val="single" w:sz="2" w:space="0" w:color="000000"/>
+            </w:tcBorders>
+            <w:tcMar>
+              <w:top w:w="55" w:type="dxa"/>
+              <w:left w:w="55" w:type="dxa"/>
+              <w:bottom w:w="55" w:type="dxa"/>
+              <w:right w:w="55" w:type="dxa"/>
+            </w:tcMar>
+          </w:tcPr>
+          <w:p>
+            <w:pPr>
+              <w:pStyle w:val="TableContents"/>
+            </w:pPr>
+            <w:r>
+              <w:t>Se prueba a imprimir una hoja de administración de enfermería en la que la fecha de impresión es igual a la fecha de validación y las fechas de confirmación y validación del tratamiento son iguales.</w:t>
+            </w:r>
+          </w:p>
+        </w:tc>
+      </w:tr>
+      <w:tr>
+        <w:tc>
+          <w:tcPr>
+            <w:tcW w:w="1321" w:type="dxa"/>
+            <w:gridSpan w:val="2"/>
+            <w:tcBorders>
+              <w:left w:val="single" w:sz="2" w:space="0" w:color="000000"/>
+              <w:bottom w:val="single" w:sz="2" w:space="0" w:color="000000"/>
+            </w:tcBorders>
+            <w:shd w:val="clear" w:color="auto" w:fill="C0C0C0"/>
+            <w:tcMar>
+              <w:top w:w="55" w:type="dxa"/>
+              <w:left w:w="55" w:type="dxa"/>
+              <w:bottom w:w="55" w:type="dxa"/>
+              <w:right w:w="55" w:type="dxa"/>
+            </w:tcMar>
+          </w:tcPr>
+          <w:p>
+            <w:pPr>
+              <w:pStyle w:val="TableContents"/>
+              <w:rPr>
+                <w:b/>
+                <w:bCs/>
+              </w:rPr>
+            </w:pPr>
+            <w:r>
+              <w:rPr>
+                <w:b/>
+                <w:bCs/>
+              </w:rPr>
+              <w:t>Precondición</w:t>
+            </w:r>
+          </w:p>
+        </w:tc>
+        <w:tc>
+          <w:tcPr>
+            <w:tcW w:w="7750" w:type="dxa"/>
+            <w:tcBorders>
+              <w:left w:val="single" w:sz="2" w:space="0" w:color="000000"/>
+              <w:bottom w:val="single" w:sz="2" w:space="0" w:color="000000"/>
+              <w:right w:val="single" w:sz="2" w:space="0" w:color="000000"/>
+            </w:tcBorders>
+            <w:tcMar>
+              <w:top w:w="55" w:type="dxa"/>
+              <w:left w:w="55" w:type="dxa"/>
+              <w:bottom w:w="55" w:type="dxa"/>
+              <w:right w:w="55" w:type="dxa"/>
+            </w:tcMar>
+          </w:tcPr>
+          <w:p>
+            <w:pPr>
+              <w:pStyle w:val="TableContents"/>
+            </w:pPr>
+            <w:r>
+              <w:t>Se dispone de un paciente con el tratamiento confirmado y validado con la misma fecha.</w:t>
+            </w:r>
+          </w:p>
+          <w:p>
+            <w:pPr>
+              <w:pStyle w:val="TableContents"/>
+            </w:pPr>
+            <w:r>
+              <w:t>La fecha de validación igual a la fecha de impresión.</w:t>
+            </w:r>
+          </w:p>
+        </w:tc>
+      </w:tr>
+      <w:tr>
+        <w:tc>
+          <w:tcPr>
+            <w:tcW w:w="1321" w:type="dxa"/>
+            <w:gridSpan w:val="2"/>
+            <w:tcBorders>
+              <w:left w:val="single" w:sz="2" w:space="0" w:color="000000"/>
+              <w:bottom w:val="single" w:sz="2" w:space="0" w:color="000000"/>
+            </w:tcBorders>
+            <w:shd w:val="clear" w:color="auto" w:fill="C0C0C0"/>
+            <w:tcMar>
+              <w:top w:w="55" w:type="dxa"/>
+              <w:left w:w="55" w:type="dxa"/>
+              <w:bottom w:w="55" w:type="dxa"/>
+              <w:right w:w="55" w:type="dxa"/>
+            </w:tcMar>
+          </w:tcPr>
+          <w:p>
+            <w:pPr>
+              <w:pStyle w:val="TableContents"/>
+              <w:rPr>
+                <w:b/>
+                <w:bCs/>
+              </w:rPr>
+            </w:pPr>
+            <w:r>
+              <w:rPr>
+                <w:b/>
+                <w:bCs/>
+              </w:rPr>
+              <w:t>Realización</w:t>
+            </w:r>
+          </w:p>
+        </w:tc>
+        <w:tc>
+          <w:tcPr>
+            <w:tcW w:w="7750" w:type="dxa"/>
+            <w:tcBorders>
+              <w:left w:val="single" w:sz="2" w:space="0" w:color="000000"/>
+              <w:bottom w:val="single" w:sz="2" w:space="0" w:color="000000"/>
+              <w:right w:val="single" w:sz="2" w:space="0" w:color="000000"/>
+            </w:tcBorders>
+            <w:tcMar>
+              <w:top w:w="55" w:type="dxa"/>
+              <w:left w:w="55" w:type="dxa"/>
+              <w:bottom w:w="55" w:type="dxa"/>
+              <w:right w:w="55" w:type="dxa"/>
+            </w:tcMar>
+          </w:tcPr>
+          <w:p>
+            <w:pPr>
+              <w:pStyle w:val="TableContents"/>
+            </w:pPr>
+            <w:r>
+              <w:t>Se confirma el tratamiento de un paciente.</w:t>
+            </w:r>
+          </w:p>
+          <w:p>
+            <w:pPr>
+              <w:pStyle w:val="TableContents"/>
+            </w:pPr>
+            <w:r>
+              <w:t>Se valida el tratamiento del paciente con fecha igual a la de confirmación y a la fecha en que se va a realizar la impresión.</w:t>
+            </w:r>
+          </w:p>
+          <w:p>
+            <w:pPr>
+              <w:pStyle w:val="TableContents"/>
+            </w:pPr>
+            <w:r>
+              <w:t>Se imprime la hoja de administración de enfermería</w:t>
+            </w:r>
+          </w:p>
+        </w:tc>
+      </w:tr>
+      <w:tr>
+        <w:tc>
+          <w:tcPr>
+            <w:tcW w:w="1321" w:type="dxa"/>
+            <w:gridSpan w:val="2"/>
+            <w:tcBorders>
+              <w:left w:val="single" w:sz="2" w:space="0" w:color="000000"/>
+              <w:bottom w:val="single" w:sz="2" w:space="0" w:color="000000"/>
+            </w:tcBorders>
+            <w:shd w:val="clear" w:color="auto" w:fill="C0C0C0"/>
+            <w:tcMar>
+              <w:top w:w="55" w:type="dxa"/>
+              <w:left w:w="55" w:type="dxa"/>
+              <w:bottom w:w="55" w:type="dxa"/>
+              <w:right w:w="55" w:type="dxa"/>
+            </w:tcMar>
+          </w:tcPr>
+          <w:p>
+            <w:pPr>
+              <w:pStyle w:val="TableContents"/>
+              <w:rPr>
+                <w:b/>
+                <w:bCs/>
+              </w:rPr>
+            </w:pPr>
+            <w:r>
+              <w:rPr>
+                <w:b/>
+                <w:bCs/>
+              </w:rPr>
+              <w:t>Resultado esperado</w:t>
+            </w:r>
+          </w:p>
+        </w:tc>
+        <w:tc>
+          <w:tcPr>
+            <w:tcW w:w="7750" w:type="dxa"/>
+            <w:tcBorders>
+              <w:left w:val="single" w:sz="2" w:space="0" w:color="000000"/>
+              <w:bottom w:val="single" w:sz="2" w:space="0" w:color="000000"/>
+              <w:right w:val="single" w:sz="2" w:space="0" w:color="000000"/>
+            </w:tcBorders>
+            <w:tcMar>
+              <w:top w:w="55" w:type="dxa"/>
+              <w:left w:w="55" w:type="dxa"/>
+              <w:bottom w:w="55" w:type="dxa"/>
+              <w:right w:w="55" w:type="dxa"/>
+            </w:tcMar>
+          </w:tcPr>
+          <w:p>
+            <w:pPr>
+              <w:pStyle w:val="TableContents"/>
+            </w:pPr>
+            <w:r>
+              <w:t>La hoja de administración de enfermería aparece sin la marce de agua de “VALIDADO”.</w:t>
+            </w:r>
+          </w:p>
+        </w:tc>
+      </w:tr>
+      <w:tr>
+        <w:tc>
+          <w:tcPr>
+            <w:tcW w:w="9071" w:type="dxa"/>
+            <w:gridSpan w:val="3"/>
+            <w:tcBorders>
+              <w:left w:val="single" w:sz="2" w:space="0" w:color="000000"/>
+              <w:bottom w:val="single" w:sz="2" w:space="0" w:color="000000"/>
+              <w:right w:val="single" w:sz="2" w:space="0" w:color="000000"/>
+            </w:tcBorders>
+            <w:shd w:val="clear" w:color="auto" w:fill="C0C0C0"/>
+            <w:tcMar>
+              <w:top w:w="55" w:type="dxa"/>
+              <w:left w:w="55" w:type="dxa"/>
+              <w:bottom w:w="55" w:type="dxa"/>
+              <w:right w:w="55" w:type="dxa"/>
+            </w:tcMar>
+          </w:tcPr>
+          <w:p>
+            <w:pPr>
+              <w:pStyle w:val="TableContents"/>
+              <w:rPr>
+                <w:b/>
+                <w:bCs/>
+              </w:rPr>
+            </w:pPr>
+            <w:r>
+              <w:rPr>
+                <w:b/>
+                <w:bCs/>
+              </w:rPr>
+              <w:t>Resultado Obtenido</w:t>
+            </w:r>
+          </w:p>
+        </w:tc>
+      </w:tr>
+      <w:tr>
+        <w:tc>
+          <w:tcPr>
+            <w:tcW w:w="660" w:type="dxa"/>
+            <w:tcBorders>
+              <w:left w:val="single" w:sz="2" w:space="0" w:color="000000"/>
+              <w:bottom w:val="single" w:sz="2" w:space="0" w:color="000000"/>
+            </w:tcBorders>
+            <w:shd w:val="clear" w:color="auto" w:fill="C0C0C0"/>
+            <w:tcMar>
+              <w:top w:w="55" w:type="dxa"/>
+              <w:left w:w="55" w:type="dxa"/>
+              <w:bottom w:w="55" w:type="dxa"/>
+              <w:right w:w="55" w:type="dxa"/>
+            </w:tcMar>
+          </w:tcPr>
+          <w:p>
+            <w:pPr>
+              <w:pStyle w:val="TableContents"/>
+              <w:jc w:val="center"/>
+              <w:rPr>
+                <w:b/>
+                <w:bCs/>
+              </w:rPr>
+            </w:pPr>
+            <w:r>
+              <w:rPr>
+                <w:b/>
+                <w:bCs/>
+              </w:rPr>
+              <w:t>OK</w:t>
+            </w:r>
+          </w:p>
+        </w:tc>
+        <w:tc>
+          <w:tcPr>
+            <w:tcW w:w="661" w:type="dxa"/>
+            <w:tcBorders>
+              <w:left w:val="single" w:sz="2" w:space="0" w:color="000000"/>
+              <w:bottom w:val="single" w:sz="2" w:space="0" w:color="000000"/>
+            </w:tcBorders>
+            <w:shd w:val="clear" w:color="auto" w:fill="C0C0C0"/>
+            <w:tcMar>
+              <w:top w:w="55" w:type="dxa"/>
+              <w:left w:w="55" w:type="dxa"/>
+              <w:bottom w:w="55" w:type="dxa"/>
+              <w:right w:w="55" w:type="dxa"/>
+            </w:tcMar>
+          </w:tcPr>
+          <w:p>
+            <w:pPr>
+              <w:pStyle w:val="TableContents"/>
+              <w:jc w:val="center"/>
+              <w:rPr>
+                <w:b/>
+                <w:bCs/>
+              </w:rPr>
+            </w:pPr>
+            <w:r>
+              <w:rPr>
+                <w:b/>
+                <w:bCs/>
+              </w:rPr>
+              <w:t>NG</w:t>
+            </w:r>
+          </w:p>
+        </w:tc>
+        <w:tc>
+          <w:tcPr>
+            <w:tcW w:w="7750" w:type="dxa"/>
+            <w:vMerge w:val="restart"/>
+            <w:tcBorders>
+              <w:left w:val="single" w:sz="2" w:space="0" w:color="000000"/>
+              <w:bottom w:val="single" w:sz="2" w:space="0" w:color="000000"/>
+              <w:right w:val="single" w:sz="2" w:space="0" w:color="000000"/>
+            </w:tcBorders>
+            <w:shd w:val="clear" w:color="auto" w:fill="auto"/>
+            <w:tcMar>
+              <w:top w:w="55" w:type="dxa"/>
+              <w:left w:w="55" w:type="dxa"/>
+              <w:bottom w:w="55" w:type="dxa"/>
+              <w:right w:w="55" w:type="dxa"/>
+            </w:tcMar>
+          </w:tcPr>
+          <w:p>
+            <w:pPr>
+              <w:pStyle w:val="TableContents"/>
+              <w:jc w:val="center"/>
+              <w:rPr>
+                <w:lang w:val="en-US"/>
+              </w:rPr>
+            </w:pPr>
+          </w:p>
+        </w:tc>
+      </w:tr>
+      <w:tr>
+        <w:tc>
+          <w:tcPr>
+            <w:tcW w:w="660" w:type="dxa"/>
+            <w:tcBorders>
+              <w:left w:val="single" w:sz="2" w:space="0" w:color="000000"/>
+              <w:bottom w:val="single" w:sz="2" w:space="0" w:color="000000"/>
+            </w:tcBorders>
+            <w:shd w:val="clear" w:color="auto" w:fill="auto"/>
+            <w:tcMar>
+              <w:top w:w="55" w:type="dxa"/>
+              <w:left w:w="55" w:type="dxa"/>
+              <w:bottom w:w="55" w:type="dxa"/>
+              <w:right w:w="55" w:type="dxa"/>
+            </w:tcMar>
+          </w:tcPr>
+          <w:p>
+            <w:pPr>
+              <w:pStyle w:val="TableContents"/>
+              <w:jc w:val="center"/>
+              <w:rPr>
+                <w:b/>
+                <w:bCs/>
+              </w:rPr>
+            </w:pPr>
+            <w:r>
+              <w:rPr>
+                <w:b/>
+                <w:bCs/>
+              </w:rPr>
+              <w:t>X</w:t>
+            </w:r>
+          </w:p>
+        </w:tc>
+        <w:tc>
+          <w:tcPr>
+            <w:tcW w:w="661" w:type="dxa"/>
+            <w:tcBorders>
+              <w:left w:val="single" w:sz="2" w:space="0" w:color="000000"/>
+              <w:bottom w:val="single" w:sz="2" w:space="0" w:color="000000"/>
+            </w:tcBorders>
+            <w:shd w:val="clear" w:color="auto" w:fill="auto"/>
+            <w:tcMar>
+              <w:top w:w="55" w:type="dxa"/>
+              <w:left w:w="55" w:type="dxa"/>
+              <w:bottom w:w="55" w:type="dxa"/>
+              <w:right w:w="55" w:type="dxa"/>
+            </w:tcMar>
+          </w:tcPr>
+          <w:p>
+            <w:pPr>
+              <w:pStyle w:val="TableContents"/>
+              <w:jc w:val="center"/>
+              <w:rPr>
+                <w:b/>
+                <w:bCs/>
+              </w:rPr>
+            </w:pPr>
+          </w:p>
+        </w:tc>
+        <w:tc>
+          <w:tcPr>
+            <w:tcW w:w="7750" w:type="dxa"/>
+            <w:vMerge/>
+            <w:tcBorders>
+              <w:left w:val="single" w:sz="2" w:space="0" w:color="000000"/>
+              <w:bottom w:val="single" w:sz="2" w:space="0" w:color="000000"/>
+              <w:right w:val="single" w:sz="2" w:space="0" w:color="000000"/>
+            </w:tcBorders>
+            <w:shd w:val="clear" w:color="auto" w:fill="auto"/>
+            <w:tcMar>
+              <w:top w:w="55" w:type="dxa"/>
+              <w:left w:w="55" w:type="dxa"/>
+              <w:bottom w:w="55" w:type="dxa"/>
+              <w:right w:w="55" w:type="dxa"/>
+            </w:tcMar>
+          </w:tcPr>
+          <w:p/>
+        </w:tc>
+      </w:tr>
+    </w:tbl>
+    <w:p>
+      <w:pPr>
+        <w:pStyle w:val="Standard"/>
+      </w:pPr>
+    </w:p>
+    <w:p>
+      <w:pPr>
+        <w:pStyle w:val="Standard"/>
+      </w:pPr>
+    </w:p>
+    <w:tbl>
+      <w:tblPr>
+        <w:tblW w:w="9071" w:type="dxa"/>
+        <w:tblInd w:w="55" w:type="dxa"/>
+        <w:tblLayout w:type="fixed"/>
+        <w:tblCellMar>
+          <w:left w:w="10" w:type="dxa"/>
+          <w:right w:w="10" w:type="dxa"/>
+        </w:tblCellMar>
+        <w:tblLook w:val="0000" w:firstRow="0" w:lastRow="0" w:firstColumn="0" w:lastColumn="0" w:noHBand="0" w:noVBand="0"/>
+      </w:tblPr>
+      <w:tblGrid>
+        <w:gridCol w:w="660"/>
+        <w:gridCol w:w="661"/>
+        <w:gridCol w:w="7750"/>
+      </w:tblGrid>
+      <w:tr>
+        <w:tc>
+          <w:tcPr>
+            <w:tcW w:w="1321" w:type="dxa"/>
+            <w:gridSpan w:val="2"/>
+            <w:tcBorders>
+              <w:top w:val="single" w:sz="2" w:space="0" w:color="000000"/>
+              <w:left w:val="single" w:sz="2" w:space="0" w:color="000000"/>
+              <w:bottom w:val="single" w:sz="2" w:space="0" w:color="000000"/>
+            </w:tcBorders>
+            <w:shd w:val="clear" w:color="auto" w:fill="C0C0C0"/>
+            <w:tcMar>
+              <w:top w:w="55" w:type="dxa"/>
+              <w:left w:w="55" w:type="dxa"/>
+              <w:bottom w:w="55" w:type="dxa"/>
+              <w:right w:w="55" w:type="dxa"/>
+            </w:tcMar>
+          </w:tcPr>
+          <w:p>
+            <w:pPr>
+              <w:pStyle w:val="TableContents"/>
+              <w:rPr>
+                <w:b/>
+                <w:bCs/>
+              </w:rPr>
+            </w:pPr>
+            <w:r>
+              <w:rPr>
+                <w:b/>
+                <w:bCs/>
+              </w:rPr>
+              <w:t>PRU.08</w:t>
+            </w:r>
+          </w:p>
+        </w:tc>
+        <w:tc>
+          <w:tcPr>
+            <w:tcW w:w="7750" w:type="dxa"/>
+            <w:tcBorders>
+              <w:top w:val="single" w:sz="2" w:space="0" w:color="000000"/>
+              <w:left w:val="single" w:sz="2" w:space="0" w:color="000000"/>
+              <w:bottom w:val="single" w:sz="2" w:space="0" w:color="000000"/>
+              <w:right w:val="single" w:sz="2" w:space="0" w:color="000000"/>
+            </w:tcBorders>
+            <w:shd w:val="clear" w:color="auto" w:fill="00FFFF"/>
+            <w:tcMar>
+              <w:top w:w="55" w:type="dxa"/>
+              <w:left w:w="55" w:type="dxa"/>
+              <w:bottom w:w="55" w:type="dxa"/>
+              <w:right w:w="55" w:type="dxa"/>
+            </w:tcMar>
+          </w:tcPr>
+          <w:p>
+            <w:pPr>
+              <w:pStyle w:val="TableContents"/>
+            </w:pPr>
+            <w:r>
+              <w:t>Fecha de validación distinta a la fecha de confirmación</w:t>
+            </w:r>
+          </w:p>
+        </w:tc>
+      </w:tr>
+      <w:tr>
+        <w:tc>
+          <w:tcPr>
+            <w:tcW w:w="1321" w:type="dxa"/>
+            <w:gridSpan w:val="2"/>
+            <w:tcBorders>
+              <w:left w:val="single" w:sz="2" w:space="0" w:color="000000"/>
+              <w:bottom w:val="single" w:sz="2" w:space="0" w:color="000000"/>
+            </w:tcBorders>
+            <w:shd w:val="clear" w:color="auto" w:fill="C0C0C0"/>
+            <w:tcMar>
+              <w:top w:w="55" w:type="dxa"/>
+              <w:left w:w="55" w:type="dxa"/>
+              <w:bottom w:w="55" w:type="dxa"/>
+              <w:right w:w="55" w:type="dxa"/>
+            </w:tcMar>
+          </w:tcPr>
+          <w:p>
+            <w:pPr>
+              <w:pStyle w:val="TableContents"/>
+              <w:rPr>
+                <w:b/>
+                <w:bCs/>
+              </w:rPr>
+            </w:pPr>
+            <w:r>
+              <w:rPr>
+                <w:b/>
+                <w:bCs/>
+              </w:rPr>
+              <w:t>Descripción</w:t>
+            </w:r>
+          </w:p>
+        </w:tc>
+        <w:tc>
+          <w:tcPr>
+            <w:tcW w:w="7750" w:type="dxa"/>
+            <w:tcBorders>
+              <w:left w:val="single" w:sz="2" w:space="0" w:color="000000"/>
+              <w:bottom w:val="single" w:sz="2" w:space="0" w:color="000000"/>
+              <w:right w:val="single" w:sz="2" w:space="0" w:color="000000"/>
+            </w:tcBorders>
+            <w:tcMar>
+              <w:top w:w="55" w:type="dxa"/>
+              <w:left w:w="55" w:type="dxa"/>
+              <w:bottom w:w="55" w:type="dxa"/>
+              <w:right w:w="55" w:type="dxa"/>
+            </w:tcMar>
+          </w:tcPr>
+          <w:p>
+            <w:pPr>
+              <w:pStyle w:val="TableContents"/>
+            </w:pPr>
+            <w:r>
+              <w:t>Se prueba a imprimir una hoja de administración de enfermería en la que la fecha de impresión es igual a la fecha de validación y las fechas de confirmación y validación del tratamiento son distintas.</w:t>
+            </w:r>
+          </w:p>
+        </w:tc>
+      </w:tr>
+      <w:tr>
+        <w:tc>
+          <w:tcPr>
+            <w:tcW w:w="1321" w:type="dxa"/>
+            <w:gridSpan w:val="2"/>
+            <w:tcBorders>
+              <w:left w:val="single" w:sz="2" w:space="0" w:color="000000"/>
+              <w:bottom w:val="single" w:sz="2" w:space="0" w:color="000000"/>
+            </w:tcBorders>
+            <w:shd w:val="clear" w:color="auto" w:fill="C0C0C0"/>
+            <w:tcMar>
+              <w:top w:w="55" w:type="dxa"/>
+              <w:left w:w="55" w:type="dxa"/>
+              <w:bottom w:w="55" w:type="dxa"/>
+              <w:right w:w="55" w:type="dxa"/>
+            </w:tcMar>
+          </w:tcPr>
+          <w:p>
+            <w:pPr>
+              <w:pStyle w:val="TableContents"/>
+              <w:rPr>
+                <w:b/>
+                <w:bCs/>
+              </w:rPr>
+            </w:pPr>
+            <w:r>
+              <w:rPr>
+                <w:b/>
+                <w:bCs/>
+              </w:rPr>
+              <w:t>Precondición</w:t>
+            </w:r>
+          </w:p>
+        </w:tc>
+        <w:tc>
+          <w:tcPr>
+            <w:tcW w:w="7750" w:type="dxa"/>
+            <w:tcBorders>
+              <w:left w:val="single" w:sz="2" w:space="0" w:color="000000"/>
+              <w:bottom w:val="single" w:sz="2" w:space="0" w:color="000000"/>
+              <w:right w:val="single" w:sz="2" w:space="0" w:color="000000"/>
+            </w:tcBorders>
+            <w:tcMar>
+              <w:top w:w="55" w:type="dxa"/>
+              <w:left w:w="55" w:type="dxa"/>
+              <w:bottom w:w="55" w:type="dxa"/>
+              <w:right w:w="55" w:type="dxa"/>
+            </w:tcMar>
+          </w:tcPr>
+          <w:p>
+            <w:pPr>
+              <w:pStyle w:val="TableContents"/>
+            </w:pPr>
+            <w:r>
+              <w:t>Se dispone de un paciente con el tratamiento confirmado y validado con distintas fechas.</w:t>
+            </w:r>
+          </w:p>
+          <w:p>
+            <w:pPr>
+              <w:pStyle w:val="TableContents"/>
+            </w:pPr>
+            <w:r>
+              <w:t>La fecha de validación igual a la fecha de impresión.</w:t>
+            </w:r>
+          </w:p>
+        </w:tc>
+      </w:tr>
+      <w:tr>
+        <w:tc>
+          <w:tcPr>
+            <w:tcW w:w="1321" w:type="dxa"/>
+            <w:gridSpan w:val="2"/>
+            <w:tcBorders>
+              <w:left w:val="single" w:sz="2" w:space="0" w:color="000000"/>
+              <w:bottom w:val="single" w:sz="2" w:space="0" w:color="000000"/>
+            </w:tcBorders>
+            <w:shd w:val="clear" w:color="auto" w:fill="C0C0C0"/>
+            <w:tcMar>
+              <w:top w:w="55" w:type="dxa"/>
+              <w:left w:w="55" w:type="dxa"/>
+              <w:bottom w:w="55" w:type="dxa"/>
+              <w:right w:w="55" w:type="dxa"/>
+            </w:tcMar>
+          </w:tcPr>
+          <w:p>
+            <w:pPr>
+              <w:pStyle w:val="TableContents"/>
+              <w:rPr>
+                <w:b/>
+                <w:bCs/>
+              </w:rPr>
+            </w:pPr>
+            <w:r>
+              <w:rPr>
+                <w:b/>
+                <w:bCs/>
+              </w:rPr>
+              <w:t>Realización</w:t>
+            </w:r>
+          </w:p>
+        </w:tc>
+        <w:tc>
+          <w:tcPr>
+            <w:tcW w:w="7750" w:type="dxa"/>
+            <w:tcBorders>
+              <w:left w:val="single" w:sz="2" w:space="0" w:color="000000"/>
+              <w:bottom w:val="single" w:sz="2" w:space="0" w:color="000000"/>
+              <w:right w:val="single" w:sz="2" w:space="0" w:color="000000"/>
+            </w:tcBorders>
+            <w:tcMar>
+              <w:top w:w="55" w:type="dxa"/>
+              <w:left w:w="55" w:type="dxa"/>
+              <w:bottom w:w="55" w:type="dxa"/>
+              <w:right w:w="55" w:type="dxa"/>
+            </w:tcMar>
+          </w:tcPr>
+          <w:p>
+            <w:pPr>
+              <w:pStyle w:val="TableContents"/>
+            </w:pPr>
+            <w:r>
+              <w:t>Se confirma el tratamiento de un paciente.</w:t>
+            </w:r>
+          </w:p>
+          <w:p>
+            <w:pPr>
+              <w:pStyle w:val="TableContents"/>
+            </w:pPr>
+            <w:r>
+              <w:t>Se valida el tratamiento del paciente con fecha distinta a la de confirmación e igual a la fecha en que se va a realizar la impresión.</w:t>
+            </w:r>
+          </w:p>
+          <w:p>
+            <w:pPr>
+              <w:pStyle w:val="TableContents"/>
+            </w:pPr>
+            <w:r>
+              <w:t>Se imprime la hoja de administración de enfermería</w:t>
+            </w:r>
+          </w:p>
+        </w:tc>
+      </w:tr>
+      <w:tr>
+        <w:tc>
+          <w:tcPr>
+            <w:tcW w:w="1321" w:type="dxa"/>
+            <w:gridSpan w:val="2"/>
+            <w:tcBorders>
+              <w:left w:val="single" w:sz="2" w:space="0" w:color="000000"/>
+              <w:bottom w:val="single" w:sz="2" w:space="0" w:color="000000"/>
+            </w:tcBorders>
+            <w:shd w:val="clear" w:color="auto" w:fill="C0C0C0"/>
+            <w:tcMar>
+              <w:top w:w="55" w:type="dxa"/>
+              <w:left w:w="55" w:type="dxa"/>
+              <w:bottom w:w="55" w:type="dxa"/>
+              <w:right w:w="55" w:type="dxa"/>
+            </w:tcMar>
+          </w:tcPr>
+          <w:p>
+            <w:pPr>
+              <w:pStyle w:val="TableContents"/>
+              <w:rPr>
+                <w:b/>
+                <w:bCs/>
+              </w:rPr>
+            </w:pPr>
+            <w:r>
+              <w:rPr>
+                <w:b/>
+                <w:bCs/>
+              </w:rPr>
+              <w:t>Resultado esperado</w:t>
+            </w:r>
+          </w:p>
+        </w:tc>
+        <w:tc>
+          <w:tcPr>
+            <w:tcW w:w="7750" w:type="dxa"/>
+            <w:tcBorders>
+              <w:left w:val="single" w:sz="2" w:space="0" w:color="000000"/>
+              <w:bottom w:val="single" w:sz="2" w:space="0" w:color="000000"/>
+              <w:right w:val="single" w:sz="2" w:space="0" w:color="000000"/>
+            </w:tcBorders>
+            <w:tcMar>
+              <w:top w:w="55" w:type="dxa"/>
+              <w:left w:w="55" w:type="dxa"/>
+              <w:bottom w:w="55" w:type="dxa"/>
+              <w:right w:w="55" w:type="dxa"/>
+            </w:tcMar>
+          </w:tcPr>
+          <w:p>
+            <w:pPr>
+              <w:pStyle w:val="TableContents"/>
+            </w:pPr>
+            <w:r>
+              <w:t>La hoja de administración de enfermería aparece sin la marce de agua de “VALIDADO”.</w:t>
+            </w:r>
+          </w:p>
+        </w:tc>
+      </w:tr>
+      <w:tr>
+        <w:tc>
+          <w:tcPr>
+            <w:tcW w:w="9071" w:type="dxa"/>
+            <w:gridSpan w:val="3"/>
+            <w:tcBorders>
+              <w:left w:val="single" w:sz="2" w:space="0" w:color="000000"/>
+              <w:bottom w:val="single" w:sz="2" w:space="0" w:color="000000"/>
+              <w:right w:val="single" w:sz="2" w:space="0" w:color="000000"/>
+            </w:tcBorders>
+            <w:shd w:val="clear" w:color="auto" w:fill="C0C0C0"/>
+            <w:tcMar>
+              <w:top w:w="55" w:type="dxa"/>
+              <w:left w:w="55" w:type="dxa"/>
+              <w:bottom w:w="55" w:type="dxa"/>
+              <w:right w:w="55" w:type="dxa"/>
+            </w:tcMar>
+          </w:tcPr>
+          <w:p>
+            <w:pPr>
+              <w:pStyle w:val="TableContents"/>
+              <w:rPr>
+                <w:b/>
+                <w:bCs/>
+              </w:rPr>
+            </w:pPr>
+            <w:r>
+              <w:rPr>
+                <w:b/>
+                <w:bCs/>
+              </w:rPr>
+              <w:t>Resultado Obtenido</w:t>
+            </w:r>
+          </w:p>
+        </w:tc>
+      </w:tr>
+      <w:tr>
+        <w:tc>
+          <w:tcPr>
+            <w:tcW w:w="660" w:type="dxa"/>
+            <w:tcBorders>
+              <w:left w:val="single" w:sz="2" w:space="0" w:color="000000"/>
+              <w:bottom w:val="single" w:sz="2" w:space="0" w:color="000000"/>
+            </w:tcBorders>
+            <w:shd w:val="clear" w:color="auto" w:fill="C0C0C0"/>
+            <w:tcMar>
+              <w:top w:w="55" w:type="dxa"/>
+              <w:left w:w="55" w:type="dxa"/>
+              <w:bottom w:w="55" w:type="dxa"/>
+              <w:right w:w="55" w:type="dxa"/>
+            </w:tcMar>
+          </w:tcPr>
+          <w:p>
+            <w:pPr>
+              <w:pStyle w:val="TableContents"/>
+              <w:jc w:val="center"/>
+              <w:rPr>
+                <w:b/>
+                <w:bCs/>
+              </w:rPr>
+            </w:pPr>
+            <w:r>
+              <w:rPr>
+                <w:b/>
+                <w:bCs/>
+              </w:rPr>
+              <w:t>OK</w:t>
+            </w:r>
+          </w:p>
+        </w:tc>
+        <w:tc>
+          <w:tcPr>
+            <w:tcW w:w="661" w:type="dxa"/>
+            <w:tcBorders>
+              <w:left w:val="single" w:sz="2" w:space="0" w:color="000000"/>
+              <w:bottom w:val="single" w:sz="2" w:space="0" w:color="000000"/>
+            </w:tcBorders>
+            <w:shd w:val="clear" w:color="auto" w:fill="C0C0C0"/>
+            <w:tcMar>
+              <w:top w:w="55" w:type="dxa"/>
+              <w:left w:w="55" w:type="dxa"/>
+              <w:bottom w:w="55" w:type="dxa"/>
+              <w:right w:w="55" w:type="dxa"/>
+            </w:tcMar>
+          </w:tcPr>
+          <w:p>
+            <w:pPr>
+              <w:pStyle w:val="TableContents"/>
+              <w:jc w:val="center"/>
+              <w:rPr>
+                <w:b/>
+                <w:bCs/>
+              </w:rPr>
+            </w:pPr>
+            <w:r>
+              <w:rPr>
+                <w:b/>
+                <w:bCs/>
+              </w:rPr>
+              <w:t>NG</w:t>
+            </w:r>
+          </w:p>
+        </w:tc>
+        <w:tc>
+          <w:tcPr>
+            <w:tcW w:w="7750" w:type="dxa"/>
+            <w:vMerge w:val="restart"/>
+            <w:tcBorders>
+              <w:left w:val="single" w:sz="2" w:space="0" w:color="000000"/>
+              <w:bottom w:val="single" w:sz="2" w:space="0" w:color="000000"/>
+              <w:right w:val="single" w:sz="2" w:space="0" w:color="000000"/>
+            </w:tcBorders>
+            <w:shd w:val="clear" w:color="auto" w:fill="auto"/>
+            <w:tcMar>
+              <w:top w:w="55" w:type="dxa"/>
+              <w:left w:w="55" w:type="dxa"/>
+              <w:bottom w:w="55" w:type="dxa"/>
+              <w:right w:w="55" w:type="dxa"/>
+            </w:tcMar>
+          </w:tcPr>
+          <w:p>
+            <w:pPr>
+              <w:pStyle w:val="TableContents"/>
+              <w:jc w:val="center"/>
+              <w:rPr>
+                <w:lang w:val="en-US"/>
+              </w:rPr>
+            </w:pPr>
+          </w:p>
+        </w:tc>
+      </w:tr>
+      <w:tr>
+        <w:tc>
+          <w:tcPr>
+            <w:tcW w:w="660" w:type="dxa"/>
+            <w:tcBorders>
+              <w:left w:val="single" w:sz="2" w:space="0" w:color="000000"/>
+              <w:bottom w:val="single" w:sz="2" w:space="0" w:color="000000"/>
+            </w:tcBorders>
+            <w:shd w:val="clear" w:color="auto" w:fill="auto"/>
+            <w:tcMar>
+              <w:top w:w="55" w:type="dxa"/>
+              <w:left w:w="55" w:type="dxa"/>
+              <w:bottom w:w="55" w:type="dxa"/>
+              <w:right w:w="55" w:type="dxa"/>
+            </w:tcMar>
+          </w:tcPr>
+          <w:p>
+            <w:pPr>
+              <w:pStyle w:val="TableContents"/>
+              <w:jc w:val="center"/>
+              <w:rPr>
+                <w:b/>
+                <w:bCs/>
+              </w:rPr>
+            </w:pPr>
+            <w:r>
+              <w:rPr>
+                <w:b/>
+                <w:bCs/>
+              </w:rPr>
+              <w:t>X</w:t>
+            </w:r>
+          </w:p>
+        </w:tc>
+        <w:tc>
+          <w:tcPr>
+            <w:tcW w:w="661" w:type="dxa"/>
+            <w:tcBorders>
+              <w:left w:val="single" w:sz="2" w:space="0" w:color="000000"/>
+              <w:bottom w:val="single" w:sz="2" w:space="0" w:color="000000"/>
+            </w:tcBorders>
+            <w:shd w:val="clear" w:color="auto" w:fill="auto"/>
+            <w:tcMar>
+              <w:top w:w="55" w:type="dxa"/>
+              <w:left w:w="55" w:type="dxa"/>
+              <w:bottom w:w="55" w:type="dxa"/>
+              <w:right w:w="55" w:type="dxa"/>
+            </w:tcMar>
+          </w:tcPr>
+          <w:p>
+            <w:pPr>
+              <w:pStyle w:val="TableContents"/>
+              <w:jc w:val="center"/>
+              <w:rPr>
+                <w:b/>
+                <w:bCs/>
+              </w:rPr>
+            </w:pPr>
+          </w:p>
+        </w:tc>
+        <w:tc>
+          <w:tcPr>
+            <w:tcW w:w="7750" w:type="dxa"/>
+            <w:vMerge/>
+            <w:tcBorders>
+              <w:left w:val="single" w:sz="2" w:space="0" w:color="000000"/>
+              <w:bottom w:val="single" w:sz="2" w:space="0" w:color="000000"/>
+              <w:right w:val="single" w:sz="2" w:space="0" w:color="000000"/>
+            </w:tcBorders>
+            <w:shd w:val="clear" w:color="auto" w:fill="auto"/>
+            <w:tcMar>
+              <w:top w:w="55" w:type="dxa"/>
+              <w:left w:w="55" w:type="dxa"/>
+              <w:bottom w:w="55" w:type="dxa"/>
+              <w:right w:w="55" w:type="dxa"/>
+            </w:tcMar>
+          </w:tcPr>
+          <w:p/>
+        </w:tc>
+      </w:tr>
+    </w:tbl>
+    <w:p>
+      <w:pPr>
+        <w:pStyle w:val="Standard"/>
+      </w:pPr>
+    </w:p>
+    <w:p>
+      <w:pPr>
+        <w:pStyle w:val="Standard"/>
+      </w:pPr>
+    </w:p>
+    <w:p>
+      <w:pPr>
+        <w:pStyle w:val="Ttulo2"/>
+      </w:pPr>
+      <w:r>
+        <w:t>Imprimir varias hojas de administración de enfermer</w:t>
+      </w:r>
+      <w:r>
+        <w:rPr>
+          <w:rStyle w:val="Refdecomentario"/>
+          <w:rFonts w:ascii="Times New Roman" w:eastAsia="Arial Unicode MS" w:hAnsi="Times New Roman" w:cs="Mangal"/>
+          <w:b w:val="0"/>
+          <w:bCs w:val="0"/>
+          <w:iCs w:val="0"/>
+          <w:lang w:bidi="hi-IN"/>
+        </w:rPr>
+        <w:commentReference w:id="11"/>
+      </w:r>
+      <w:r>
+        <w:t>ía</w:t>
+      </w:r>
+    </w:p>
+    <w:tbl>
+      <w:tblPr>
+        <w:tblW w:w="9071" w:type="dxa"/>
+        <w:tblInd w:w="55" w:type="dxa"/>
+        <w:tblLayout w:type="fixed"/>
+        <w:tblCellMar>
+          <w:left w:w="10" w:type="dxa"/>
+          <w:right w:w="10" w:type="dxa"/>
+        </w:tblCellMar>
+        <w:tblLook w:val="0000" w:firstRow="0" w:lastRow="0" w:firstColumn="0" w:lastColumn="0" w:noHBand="0" w:noVBand="0"/>
+      </w:tblPr>
+      <w:tblGrid>
+        <w:gridCol w:w="660"/>
+        <w:gridCol w:w="661"/>
+        <w:gridCol w:w="7750"/>
+      </w:tblGrid>
+      <w:tr>
+        <w:tc>
+          <w:tcPr>
+            <w:tcW w:w="1321" w:type="dxa"/>
+            <w:gridSpan w:val="2"/>
+            <w:tcBorders>
+              <w:top w:val="single" w:sz="2" w:space="0" w:color="000000"/>
+              <w:left w:val="single" w:sz="2" w:space="0" w:color="000000"/>
+              <w:bottom w:val="single" w:sz="2" w:space="0" w:color="000000"/>
+            </w:tcBorders>
+            <w:shd w:val="clear" w:color="auto" w:fill="C0C0C0"/>
+            <w:tcMar>
+              <w:top w:w="55" w:type="dxa"/>
+              <w:left w:w="55" w:type="dxa"/>
+              <w:bottom w:w="55" w:type="dxa"/>
+              <w:right w:w="55" w:type="dxa"/>
+            </w:tcMar>
+          </w:tcPr>
+          <w:p>
+            <w:pPr>
+              <w:pStyle w:val="TableContents"/>
+              <w:rPr>
+                <w:b/>
+                <w:bCs/>
+              </w:rPr>
+            </w:pPr>
+            <w:r>
+              <w:rPr>
+                <w:b/>
+                <w:bCs/>
+              </w:rPr>
+              <w:t>PRU.10</w:t>
+            </w:r>
+          </w:p>
+        </w:tc>
+        <w:tc>
+          <w:tcPr>
+            <w:tcW w:w="7750" w:type="dxa"/>
+            <w:tcBorders>
+              <w:top w:val="single" w:sz="2" w:space="0" w:color="000000"/>
+              <w:left w:val="single" w:sz="2" w:space="0" w:color="000000"/>
+              <w:bottom w:val="single" w:sz="2" w:space="0" w:color="000000"/>
+              <w:right w:val="single" w:sz="2" w:space="0" w:color="000000"/>
+            </w:tcBorders>
+            <w:shd w:val="clear" w:color="auto" w:fill="00FFFF"/>
+            <w:tcMar>
+              <w:top w:w="55" w:type="dxa"/>
+              <w:left w:w="55" w:type="dxa"/>
+              <w:bottom w:w="55" w:type="dxa"/>
+              <w:right w:w="55" w:type="dxa"/>
+            </w:tcMar>
+          </w:tcPr>
+          <w:p>
+            <w:pPr>
+              <w:pStyle w:val="TableContents"/>
+            </w:pPr>
+            <w:r>
+              <w:t>Impresión de varias hojas de administración de enfermería</w:t>
+            </w:r>
+          </w:p>
+        </w:tc>
+      </w:tr>
+      <w:tr>
+        <w:tc>
+          <w:tcPr>
+            <w:tcW w:w="1321" w:type="dxa"/>
+            <w:gridSpan w:val="2"/>
+            <w:tcBorders>
+              <w:left w:val="single" w:sz="2" w:space="0" w:color="000000"/>
+              <w:bottom w:val="single" w:sz="2" w:space="0" w:color="000000"/>
+            </w:tcBorders>
+            <w:shd w:val="clear" w:color="auto" w:fill="C0C0C0"/>
+            <w:tcMar>
+              <w:top w:w="55" w:type="dxa"/>
+              <w:left w:w="55" w:type="dxa"/>
+              <w:bottom w:w="55" w:type="dxa"/>
+              <w:right w:w="55" w:type="dxa"/>
+            </w:tcMar>
+          </w:tcPr>
+          <w:p>
+            <w:pPr>
+              <w:pStyle w:val="TableContents"/>
+              <w:rPr>
+                <w:b/>
+                <w:bCs/>
+              </w:rPr>
+            </w:pPr>
+            <w:r>
+              <w:rPr>
+                <w:b/>
+                <w:bCs/>
+              </w:rPr>
+              <w:t>Descripción</w:t>
+            </w:r>
+          </w:p>
+        </w:tc>
+        <w:tc>
+          <w:tcPr>
+            <w:tcW w:w="7750" w:type="dxa"/>
+            <w:tcBorders>
+              <w:left w:val="single" w:sz="2" w:space="0" w:color="000000"/>
+              <w:bottom w:val="single" w:sz="2" w:space="0" w:color="000000"/>
+              <w:right w:val="single" w:sz="2" w:space="0" w:color="000000"/>
+            </w:tcBorders>
+            <w:tcMar>
+              <w:top w:w="55" w:type="dxa"/>
+              <w:left w:w="55" w:type="dxa"/>
+              <w:bottom w:w="55" w:type="dxa"/>
+              <w:right w:w="55" w:type="dxa"/>
+            </w:tcMar>
+          </w:tcPr>
+          <w:p>
+            <w:pPr>
+              <w:pStyle w:val="TableContents"/>
+            </w:pPr>
+            <w:r>
+              <w:t>Se prueba a imprimir las hojas de administración de enfermería de varios pacientes.</w:t>
+            </w:r>
+          </w:p>
+        </w:tc>
+      </w:tr>
+      <w:tr>
+        <w:tc>
+          <w:tcPr>
+            <w:tcW w:w="1321" w:type="dxa"/>
+            <w:gridSpan w:val="2"/>
+            <w:tcBorders>
+              <w:left w:val="single" w:sz="2" w:space="0" w:color="000000"/>
+              <w:bottom w:val="single" w:sz="2" w:space="0" w:color="000000"/>
+            </w:tcBorders>
+            <w:shd w:val="clear" w:color="auto" w:fill="C0C0C0"/>
+            <w:tcMar>
+              <w:top w:w="55" w:type="dxa"/>
+              <w:left w:w="55" w:type="dxa"/>
+              <w:bottom w:w="55" w:type="dxa"/>
+              <w:right w:w="55" w:type="dxa"/>
+            </w:tcMar>
+          </w:tcPr>
+          <w:p>
+            <w:pPr>
+              <w:pStyle w:val="TableContents"/>
+              <w:rPr>
+                <w:b/>
+                <w:bCs/>
+              </w:rPr>
+            </w:pPr>
+            <w:r>
+              <w:rPr>
+                <w:b/>
+                <w:bCs/>
+              </w:rPr>
+              <w:t>Precondición</w:t>
+            </w:r>
+          </w:p>
+        </w:tc>
+        <w:tc>
+          <w:tcPr>
+            <w:tcW w:w="7750" w:type="dxa"/>
+            <w:tcBorders>
+              <w:left w:val="single" w:sz="2" w:space="0" w:color="000000"/>
+              <w:bottom w:val="single" w:sz="2" w:space="0" w:color="000000"/>
+              <w:right w:val="single" w:sz="2" w:space="0" w:color="000000"/>
+            </w:tcBorders>
+            <w:tcMar>
+              <w:top w:w="55" w:type="dxa"/>
+              <w:left w:w="55" w:type="dxa"/>
+              <w:bottom w:w="55" w:type="dxa"/>
+              <w:right w:w="55" w:type="dxa"/>
+            </w:tcMar>
+          </w:tcPr>
+          <w:p>
+            <w:pPr>
+              <w:pStyle w:val="TableContents"/>
+            </w:pPr>
+            <w:r>
+              <w:t>Se dispone de varios pacientes con distintas casuística en los tratamientos: sólo confirmados, confirmados y validados, validados con fecha anterior a la de impresión</w:t>
+            </w:r>
+            <w:proofErr w:type="gramStart"/>
+            <w:r>
+              <w:t>, …</w:t>
+            </w:r>
+            <w:proofErr w:type="gramEnd"/>
+          </w:p>
+        </w:tc>
+      </w:tr>
+      <w:tr>
+        <w:tc>
+          <w:tcPr>
+            <w:tcW w:w="1321" w:type="dxa"/>
+            <w:gridSpan w:val="2"/>
+            <w:tcBorders>
+              <w:left w:val="single" w:sz="2" w:space="0" w:color="000000"/>
+              <w:bottom w:val="single" w:sz="2" w:space="0" w:color="000000"/>
+            </w:tcBorders>
+            <w:shd w:val="clear" w:color="auto" w:fill="C0C0C0"/>
+            <w:tcMar>
+              <w:top w:w="55" w:type="dxa"/>
+              <w:left w:w="55" w:type="dxa"/>
+              <w:bottom w:w="55" w:type="dxa"/>
+              <w:right w:w="55" w:type="dxa"/>
+            </w:tcMar>
+          </w:tcPr>
+          <w:p>
+            <w:pPr>
+              <w:pStyle w:val="TableContents"/>
+              <w:rPr>
+                <w:b/>
+                <w:bCs/>
+              </w:rPr>
+            </w:pPr>
+            <w:r>
+              <w:rPr>
+                <w:b/>
+                <w:bCs/>
+              </w:rPr>
+              <w:t>Realización</w:t>
+            </w:r>
+          </w:p>
+        </w:tc>
+        <w:tc>
+          <w:tcPr>
+            <w:tcW w:w="7750" w:type="dxa"/>
+            <w:tcBorders>
+              <w:left w:val="single" w:sz="2" w:space="0" w:color="000000"/>
+              <w:bottom w:val="single" w:sz="2" w:space="0" w:color="000000"/>
+              <w:right w:val="single" w:sz="2" w:space="0" w:color="000000"/>
+            </w:tcBorders>
+            <w:tcMar>
+              <w:top w:w="55" w:type="dxa"/>
+              <w:left w:w="55" w:type="dxa"/>
+              <w:bottom w:w="55" w:type="dxa"/>
+              <w:right w:w="55" w:type="dxa"/>
+            </w:tcMar>
+          </w:tcPr>
+          <w:p>
+            <w:pPr>
+              <w:pStyle w:val="TableContents"/>
+            </w:pPr>
+            <w:r>
+              <w:t xml:space="preserve">Se prescriben a los pacientes de una UE asegurándonos de que tenemos distintas casuísticas en los tratamientos: sólo confirmados, </w:t>
+            </w:r>
+          </w:p>
+          <w:p>
+            <w:pPr>
+              <w:pStyle w:val="TableContents"/>
+            </w:pPr>
+            <w:r>
+              <w:t xml:space="preserve">Se valida el tratamiento del paciente con fecha distinta a la de confirmación e igual a la fecha </w:t>
+            </w:r>
+            <w:r>
+              <w:lastRenderedPageBreak/>
+              <w:t>en que se va a realizar la impresión.</w:t>
+            </w:r>
+          </w:p>
+          <w:p>
+            <w:pPr>
+              <w:pStyle w:val="TableContents"/>
+            </w:pPr>
+            <w:r>
+              <w:t>Se imprime la hoja de administración de enfermería</w:t>
+            </w:r>
+          </w:p>
+        </w:tc>
+      </w:tr>
+      <w:tr>
+        <w:tc>
+          <w:tcPr>
+            <w:tcW w:w="1321" w:type="dxa"/>
+            <w:gridSpan w:val="2"/>
+            <w:tcBorders>
+              <w:left w:val="single" w:sz="2" w:space="0" w:color="000000"/>
+              <w:bottom w:val="single" w:sz="2" w:space="0" w:color="000000"/>
+            </w:tcBorders>
+            <w:shd w:val="clear" w:color="auto" w:fill="C0C0C0"/>
+            <w:tcMar>
+              <w:top w:w="55" w:type="dxa"/>
+              <w:left w:w="55" w:type="dxa"/>
+              <w:bottom w:w="55" w:type="dxa"/>
+              <w:right w:w="55" w:type="dxa"/>
+            </w:tcMar>
+          </w:tcPr>
+          <w:p>
+            <w:pPr>
+              <w:pStyle w:val="TableContents"/>
+              <w:rPr>
+                <w:b/>
+                <w:bCs/>
+              </w:rPr>
+            </w:pPr>
+            <w:r>
+              <w:rPr>
+                <w:b/>
+                <w:bCs/>
+              </w:rPr>
+              <w:lastRenderedPageBreak/>
+              <w:t>Resultado esperado</w:t>
+            </w:r>
+          </w:p>
+        </w:tc>
+        <w:tc>
+          <w:tcPr>
+            <w:tcW w:w="7750" w:type="dxa"/>
+            <w:tcBorders>
+              <w:left w:val="single" w:sz="2" w:space="0" w:color="000000"/>
+              <w:bottom w:val="single" w:sz="2" w:space="0" w:color="000000"/>
+              <w:right w:val="single" w:sz="2" w:space="0" w:color="000000"/>
+            </w:tcBorders>
+            <w:tcMar>
+              <w:top w:w="55" w:type="dxa"/>
+              <w:left w:w="55" w:type="dxa"/>
+              <w:bottom w:w="55" w:type="dxa"/>
+              <w:right w:w="55" w:type="dxa"/>
+            </w:tcMar>
+          </w:tcPr>
+          <w:p>
+            <w:pPr>
+              <w:pStyle w:val="TableContents"/>
+            </w:pPr>
+            <w:r>
+              <w:t>La hoja de administración de enfermería aparece sin la marce de agua de “VALIDADO”.</w:t>
+            </w:r>
+          </w:p>
+        </w:tc>
+      </w:tr>
+      <w:tr>
+        <w:tc>
+          <w:tcPr>
+            <w:tcW w:w="9071" w:type="dxa"/>
+            <w:gridSpan w:val="3"/>
+            <w:tcBorders>
+              <w:left w:val="single" w:sz="2" w:space="0" w:color="000000"/>
+              <w:bottom w:val="single" w:sz="2" w:space="0" w:color="000000"/>
+              <w:right w:val="single" w:sz="2" w:space="0" w:color="000000"/>
+            </w:tcBorders>
+            <w:shd w:val="clear" w:color="auto" w:fill="C0C0C0"/>
+            <w:tcMar>
+              <w:top w:w="55" w:type="dxa"/>
+              <w:left w:w="55" w:type="dxa"/>
+              <w:bottom w:w="55" w:type="dxa"/>
+              <w:right w:w="55" w:type="dxa"/>
+            </w:tcMar>
+          </w:tcPr>
+          <w:p>
+            <w:pPr>
+              <w:pStyle w:val="TableContents"/>
+              <w:rPr>
+                <w:b/>
+                <w:bCs/>
+              </w:rPr>
+            </w:pPr>
+            <w:r>
+              <w:rPr>
+                <w:b/>
+                <w:bCs/>
+              </w:rPr>
+              <w:t>Resultado Obtenido</w:t>
+            </w:r>
+          </w:p>
+        </w:tc>
+      </w:tr>
+      <w:tr>
+        <w:tc>
+          <w:tcPr>
+            <w:tcW w:w="660" w:type="dxa"/>
+            <w:tcBorders>
+              <w:left w:val="single" w:sz="2" w:space="0" w:color="000000"/>
+              <w:bottom w:val="single" w:sz="2" w:space="0" w:color="000000"/>
+            </w:tcBorders>
+            <w:shd w:val="clear" w:color="auto" w:fill="C0C0C0"/>
+            <w:tcMar>
+              <w:top w:w="55" w:type="dxa"/>
+              <w:left w:w="55" w:type="dxa"/>
+              <w:bottom w:w="55" w:type="dxa"/>
+              <w:right w:w="55" w:type="dxa"/>
+            </w:tcMar>
+          </w:tcPr>
+          <w:p>
+            <w:pPr>
+              <w:pStyle w:val="TableContents"/>
+              <w:jc w:val="center"/>
+              <w:rPr>
+                <w:b/>
+                <w:bCs/>
+              </w:rPr>
+            </w:pPr>
+            <w:r>
+              <w:rPr>
+                <w:b/>
+                <w:bCs/>
+              </w:rPr>
+              <w:t>OK</w:t>
+            </w:r>
+          </w:p>
+        </w:tc>
+        <w:tc>
+          <w:tcPr>
+            <w:tcW w:w="661" w:type="dxa"/>
+            <w:tcBorders>
+              <w:left w:val="single" w:sz="2" w:space="0" w:color="000000"/>
+              <w:bottom w:val="single" w:sz="2" w:space="0" w:color="000000"/>
+            </w:tcBorders>
+            <w:shd w:val="clear" w:color="auto" w:fill="C0C0C0"/>
+            <w:tcMar>
+              <w:top w:w="55" w:type="dxa"/>
+              <w:left w:w="55" w:type="dxa"/>
+              <w:bottom w:w="55" w:type="dxa"/>
+              <w:right w:w="55" w:type="dxa"/>
+            </w:tcMar>
+          </w:tcPr>
+          <w:p>
+            <w:pPr>
+              <w:pStyle w:val="TableContents"/>
+              <w:jc w:val="center"/>
+              <w:rPr>
+                <w:b/>
+                <w:bCs/>
+              </w:rPr>
+            </w:pPr>
+            <w:r>
+              <w:rPr>
+                <w:b/>
+                <w:bCs/>
+              </w:rPr>
+              <w:t>NG</w:t>
+            </w:r>
+          </w:p>
+        </w:tc>
+        <w:tc>
+          <w:tcPr>
+            <w:tcW w:w="7750" w:type="dxa"/>
+            <w:vMerge w:val="restart"/>
+            <w:tcBorders>
+              <w:left w:val="single" w:sz="2" w:space="0" w:color="000000"/>
+              <w:bottom w:val="single" w:sz="2" w:space="0" w:color="000000"/>
+              <w:right w:val="single" w:sz="2" w:space="0" w:color="000000"/>
+            </w:tcBorders>
+            <w:shd w:val="clear" w:color="auto" w:fill="auto"/>
+            <w:tcMar>
+              <w:top w:w="55" w:type="dxa"/>
+              <w:left w:w="55" w:type="dxa"/>
+              <w:bottom w:w="55" w:type="dxa"/>
+              <w:right w:w="55" w:type="dxa"/>
+            </w:tcMar>
+          </w:tcPr>
+          <w:p>
+            <w:pPr>
+              <w:pStyle w:val="TableContents"/>
+              <w:jc w:val="center"/>
+              <w:rPr>
+                <w:lang w:val="en-US"/>
+              </w:rPr>
+            </w:pPr>
+          </w:p>
+        </w:tc>
+      </w:tr>
+      <w:tr>
+        <w:tc>
+          <w:tcPr>
+            <w:tcW w:w="660" w:type="dxa"/>
+            <w:tcBorders>
+              <w:left w:val="single" w:sz="2" w:space="0" w:color="000000"/>
+              <w:bottom w:val="single" w:sz="2" w:space="0" w:color="000000"/>
+            </w:tcBorders>
+            <w:shd w:val="clear" w:color="auto" w:fill="auto"/>
+            <w:tcMar>
+              <w:top w:w="55" w:type="dxa"/>
+              <w:left w:w="55" w:type="dxa"/>
+              <w:bottom w:w="55" w:type="dxa"/>
+              <w:right w:w="55" w:type="dxa"/>
+            </w:tcMar>
+          </w:tcPr>
+          <w:p>
+            <w:pPr>
+              <w:pStyle w:val="TableContents"/>
+              <w:jc w:val="center"/>
+              <w:rPr>
+                <w:b/>
+                <w:bCs/>
+              </w:rPr>
+            </w:pPr>
+            <w:r>
+              <w:rPr>
+                <w:b/>
+                <w:bCs/>
+              </w:rPr>
+              <w:t>X</w:t>
+            </w:r>
+          </w:p>
+        </w:tc>
+        <w:tc>
+          <w:tcPr>
+            <w:tcW w:w="661" w:type="dxa"/>
+            <w:tcBorders>
+              <w:left w:val="single" w:sz="2" w:space="0" w:color="000000"/>
+              <w:bottom w:val="single" w:sz="2" w:space="0" w:color="000000"/>
+            </w:tcBorders>
+            <w:shd w:val="clear" w:color="auto" w:fill="auto"/>
+            <w:tcMar>
+              <w:top w:w="55" w:type="dxa"/>
+              <w:left w:w="55" w:type="dxa"/>
+              <w:bottom w:w="55" w:type="dxa"/>
+              <w:right w:w="55" w:type="dxa"/>
+            </w:tcMar>
+          </w:tcPr>
+          <w:p>
+            <w:pPr>
+              <w:pStyle w:val="TableContents"/>
+              <w:jc w:val="center"/>
+              <w:rPr>
+                <w:b/>
+                <w:bCs/>
+              </w:rPr>
+            </w:pPr>
+          </w:p>
+        </w:tc>
+        <w:tc>
+          <w:tcPr>
+            <w:tcW w:w="7750" w:type="dxa"/>
+            <w:vMerge/>
+            <w:tcBorders>
+              <w:left w:val="single" w:sz="2" w:space="0" w:color="000000"/>
+              <w:bottom w:val="single" w:sz="2" w:space="0" w:color="000000"/>
+              <w:right w:val="single" w:sz="2" w:space="0" w:color="000000"/>
+            </w:tcBorders>
+            <w:shd w:val="clear" w:color="auto" w:fill="auto"/>
+            <w:tcMar>
+              <w:top w:w="55" w:type="dxa"/>
+              <w:left w:w="55" w:type="dxa"/>
+              <w:bottom w:w="55" w:type="dxa"/>
+              <w:right w:w="55" w:type="dxa"/>
+            </w:tcMar>
+          </w:tcPr>
+          <w:p/>
+        </w:tc>
+      </w:tr>
+    </w:tbl>
     <w:p>
       <w:pPr>
         <w:pStyle w:val="Standard"/>
       </w:pPr>
     </w:p>
     <w:sectPr>
-      <w:footerReference w:type="default" r:id="rId13"/>
+      <w:footerReference w:type="default" r:id="rId14"/>
       <w:pgSz w:w="11906" w:h="16838"/>
       <w:pgMar w:top="1418" w:right="1134" w:bottom="1274" w:left="1701" w:header="720" w:footer="708" w:gutter="0"/>
       <w:cols w:space="720"/>
@@ -6285,7 +8068,7 @@
       </w:r>
     </w:p>
   </w:comment>
-  <w:comment w:id="8" w:author="Grifols" w:date="2015-11-11T16:55:00Z" w:initials="G">
+  <w:comment w:id="9" w:author="Grifols" w:date="2015-11-11T16:55:00Z" w:initials="G">
     <w:p>
       <w:pPr>
         <w:pStyle w:val="Textocomentario"/>
@@ -6301,7 +8084,7 @@
       </w:r>
     </w:p>
   </w:comment>
-  <w:comment w:id="9" w:author="Grifols" w:date="2015-11-11T17:06:00Z" w:initials="G">
+  <w:comment w:id="10" w:author="Grifols" w:date="2015-11-11T17:06:00Z" w:initials="G">
     <w:p>
       <w:pPr>
         <w:pStyle w:val="Textocomentario"/>
@@ -6313,13 +8096,24 @@
         <w:annotationRef/>
       </w:r>
       <w:r>
-        <w:t xml:space="preserve">Voy por </w:t>
+        <w:t>Voy por aquí</w:t>
+      </w:r>
+    </w:p>
+  </w:comment>
+  <w:comment w:id="11" w:author="Grifols" w:date="2015-12-02T13:05:00Z" w:initials="G">
+    <w:p>
+      <w:pPr>
+        <w:pStyle w:val="Textocomentario"/>
+      </w:pPr>
+      <w:r>
+        <w:rPr>
+          <w:rStyle w:val="Refdecomentario"/>
+        </w:rPr>
+        <w:annotationRef/>
       </w:r>
       <w:r>
-        <w:t>aquí</w:t>
+        <w:t>Voy por aquí</w:t>
       </w:r>
-      <w:bookmarkStart w:id="10" w:name="_GoBack"/>
-      <w:bookmarkEnd w:id="10"/>
     </w:p>
   </w:comment>
 </w:comments>
@@ -6364,7 +8158,7 @@
       <w:rPr>
         <w:noProof/>
       </w:rPr>
-      <w:t>7</w:t>
+      <w:t>6</w:t>
     </w:r>
     <w:r>
       <w:fldChar w:fldCharType="end"/>
@@ -13452,7 +15246,7 @@
 </file>
 
 <file path=customXml/itemProps1.xml><?xml version="1.0" encoding="utf-8"?>
-<ds:datastoreItem xmlns:ds="http://schemas.openxmlformats.org/officeDocument/2006/customXml" ds:itemID="{14B243F9-5489-491D-9819-510A85D221C4}">
+<ds:datastoreItem xmlns:ds="http://schemas.openxmlformats.org/officeDocument/2006/customXml" ds:itemID="{4413F6E6-7612-44CE-AD3F-7AFE4B253A66}">
   <ds:schemaRefs>
     <ds:schemaRef ds:uri="http://schemas.openxmlformats.org/officeDocument/2006/bibliography"/>
   </ds:schemaRefs>

</xml_diff>